<commit_message>
Updated Help Section and UI design
</commit_message>
<xml_diff>
--- a/Printing.Kiosk/Printing.Kiosk/Help Section/HelpSection.docx
+++ b/Printing.Kiosk/Printing.Kiosk/Help Section/HelpSection.docx
@@ -1,6 +1,6 @@
 
 <file path=word/document.xml><?xml version="1.0" encoding="utf-8"?>
-<w:document xmlns:wpc="http://schemas.microsoft.com/office/word/2010/wordprocessingCanvas" xmlns:mc="http://schemas.openxmlformats.org/markup-compatibility/2006" xmlns:o="urn:schemas-microsoft-com:office:office" xmlns:r="http://schemas.openxmlformats.org/officeDocument/2006/relationships" xmlns:m="http://schemas.openxmlformats.org/officeDocument/2006/math" xmlns:v="urn:schemas-microsoft-com:vml" xmlns:wp14="http://schemas.microsoft.com/office/word/2010/wordprocessingDrawing" xmlns:wp="http://schemas.openxmlformats.org/drawingml/2006/wordprocessingDrawing" xmlns:w10="urn:schemas-microsoft-com:office:word" xmlns:w="http://schemas.openxmlformats.org/wordprocessingml/2006/main" xmlns:w14="http://schemas.microsoft.com/office/word/2010/wordml" xmlns:w15="http://schemas.microsoft.com/office/word/2012/wordml" xmlns:wpg="http://schemas.microsoft.com/office/word/2010/wordprocessingGroup" xmlns:wpi="http://schemas.microsoft.com/office/word/2010/wordprocessingInk" xmlns:wne="http://schemas.microsoft.com/office/word/2006/wordml" xmlns:wps="http://schemas.microsoft.com/office/word/2010/wordprocessingShape" mc:Ignorable="w14 w15 wp14">
+<w:document xmlns:wpc="http://schemas.microsoft.com/office/word/2010/wordprocessingCanvas" xmlns:cx="http://schemas.microsoft.com/office/drawing/2014/chartex" xmlns:cx1="http://schemas.microsoft.com/office/drawing/2015/9/8/chartex" xmlns:cx2="http://schemas.microsoft.com/office/drawing/2015/10/21/chartex" xmlns:cx3="http://schemas.microsoft.com/office/drawing/2016/5/9/chartex" xmlns:cx4="http://schemas.microsoft.com/office/drawing/2016/5/10/chartex" xmlns:cx5="http://schemas.microsoft.com/office/drawing/2016/5/11/chartex" xmlns:cx6="http://schemas.microsoft.com/office/drawing/2016/5/12/chartex" xmlns:cx7="http://schemas.microsoft.com/office/drawing/2016/5/13/chartex" xmlns:cx8="http://schemas.microsoft.com/office/drawing/2016/5/14/chartex" xmlns:mc="http://schemas.openxmlformats.org/markup-compatibility/2006" xmlns:aink="http://schemas.microsoft.com/office/drawing/2016/ink" xmlns:am3d="http://schemas.microsoft.com/office/drawing/2017/model3d" xmlns:o="urn:schemas-microsoft-com:office:office" xmlns:r="http://schemas.openxmlformats.org/officeDocument/2006/relationships" xmlns:m="http://schemas.openxmlformats.org/officeDocument/2006/math" xmlns:v="urn:schemas-microsoft-com:vml" xmlns:wp14="http://schemas.microsoft.com/office/word/2010/wordprocessingDrawing" xmlns:wp="http://schemas.openxmlformats.org/drawingml/2006/wordprocessingDrawing" xmlns:w10="urn:schemas-microsoft-com:office:word" xmlns:w="http://schemas.openxmlformats.org/wordprocessingml/2006/main" xmlns:w14="http://schemas.microsoft.com/office/word/2010/wordml" xmlns:w15="http://schemas.microsoft.com/office/word/2012/wordml" xmlns:w16cid="http://schemas.microsoft.com/office/word/2016/wordml/cid" xmlns:w16se="http://schemas.microsoft.com/office/word/2015/wordml/symex" xmlns:wpg="http://schemas.microsoft.com/office/word/2010/wordprocessingGroup" xmlns:wpi="http://schemas.microsoft.com/office/word/2010/wordprocessingInk" xmlns:wne="http://schemas.microsoft.com/office/word/2006/wordml" xmlns:wps="http://schemas.microsoft.com/office/word/2010/wordprocessingShape" mc:Ignorable="w14 w15 w16se w16cid wp14">
   <w:body>
     <w:p>
       <w:pPr>
@@ -167,7 +167,7 @@
                     <pic:cNvPicPr/>
                   </pic:nvPicPr>
                   <pic:blipFill>
-                    <a:blip r:embed="rId5">
+                    <a:blip r:embed="rId7">
                       <a:extLst>
                         <a:ext uri="{28A0092B-C50C-407E-A947-70E740481C1C}">
                           <a14:useLocalDpi xmlns:a14="http://schemas.microsoft.com/office/drawing/2010/main" val="0"/>
@@ -382,7 +382,7 @@
                     <pic:cNvPicPr/>
                   </pic:nvPicPr>
                   <pic:blipFill rotWithShape="1">
-                    <a:blip r:embed="rId5">
+                    <a:blip r:embed="rId7">
                       <a:extLst>
                         <a:ext uri="{28A0092B-C50C-407E-A947-70E740481C1C}">
                           <a14:useLocalDpi xmlns:a14="http://schemas.microsoft.com/office/drawing/2010/main" val="0"/>
@@ -508,7 +508,7 @@
                     <pic:cNvPicPr/>
                   </pic:nvPicPr>
                   <pic:blipFill>
-                    <a:blip r:embed="rId6" cstate="print">
+                    <a:blip r:embed="rId8" cstate="print">
                       <a:extLst>
                         <a:ext uri="{28A0092B-C50C-407E-A947-70E740481C1C}">
                           <a14:useLocalDpi xmlns:a14="http://schemas.microsoft.com/office/drawing/2010/main" val="0"/>
@@ -611,49 +611,7 @@
         <w:rPr>
           <w:rFonts w:ascii="Segoe UI" w:hAnsi="Segoe UI" w:cs="Segoe UI"/>
         </w:rPr>
-        <w:t>Now Find and Select your file and click open. (file format | .</w:t>
-      </w:r>
-      <w:proofErr w:type="spellStart"/>
-      <w:r>
-        <w:rPr>
-          <w:rFonts w:ascii="Segoe UI" w:hAnsi="Segoe UI" w:cs="Segoe UI"/>
-        </w:rPr>
-        <w:t>pptx</w:t>
-      </w:r>
-      <w:proofErr w:type="spellEnd"/>
-      <w:r>
-        <w:rPr>
-          <w:rFonts w:ascii="Segoe UI" w:hAnsi="Segoe UI" w:cs="Segoe UI"/>
-        </w:rPr>
-        <w:t xml:space="preserve"> , .</w:t>
-      </w:r>
-      <w:proofErr w:type="spellStart"/>
-      <w:r>
-        <w:rPr>
-          <w:rFonts w:ascii="Segoe UI" w:hAnsi="Segoe UI" w:cs="Segoe UI"/>
-        </w:rPr>
-        <w:t>docx</w:t>
-      </w:r>
-      <w:proofErr w:type="spellEnd"/>
-      <w:r>
-        <w:rPr>
-          <w:rFonts w:ascii="Segoe UI" w:hAnsi="Segoe UI" w:cs="Segoe UI"/>
-        </w:rPr>
-        <w:t xml:space="preserve">, .doc, </w:t>
-      </w:r>
-      <w:proofErr w:type="spellStart"/>
-      <w:r>
-        <w:rPr>
-          <w:rFonts w:ascii="Segoe UI" w:hAnsi="Segoe UI" w:cs="Segoe UI"/>
-        </w:rPr>
-        <w:t>xls</w:t>
-      </w:r>
-      <w:proofErr w:type="spellEnd"/>
-      <w:r>
-        <w:rPr>
-          <w:rFonts w:ascii="Segoe UI" w:hAnsi="Segoe UI" w:cs="Segoe UI"/>
-        </w:rPr>
-        <w:t>)</w:t>
+        <w:t>Now Find and Select your file and click open. (file format | .pptx , .docx, .doc, xls)</w:t>
       </w:r>
     </w:p>
     <w:p>
@@ -693,7 +651,7 @@
                     <pic:cNvPicPr/>
                   </pic:nvPicPr>
                   <pic:blipFill>
-                    <a:blip r:embed="rId7">
+                    <a:blip r:embed="rId9">
                       <a:extLst>
                         <a:ext uri="{28A0092B-C50C-407E-A947-70E740481C1C}">
                           <a14:useLocalDpi xmlns:a14="http://schemas.microsoft.com/office/drawing/2010/main" val="0"/>
@@ -900,7 +858,7 @@
                     <pic:cNvPicPr/>
                   </pic:nvPicPr>
                   <pic:blipFill>
-                    <a:blip r:embed="rId8" cstate="print">
+                    <a:blip r:embed="rId10" cstate="print">
                       <a:extLst>
                         <a:ext uri="{28A0092B-C50C-407E-A947-70E740481C1C}">
                           <a14:useLocalDpi xmlns:a14="http://schemas.microsoft.com/office/drawing/2010/main" val="0"/>
@@ -1041,7 +999,7 @@
                     <pic:cNvPicPr/>
                   </pic:nvPicPr>
                   <pic:blipFill rotWithShape="1">
-                    <a:blip r:embed="rId9"/>
+                    <a:blip r:embed="rId11"/>
                     <a:srcRect t="50000" b="6319"/>
                     <a:stretch/>
                   </pic:blipFill>
@@ -1181,7 +1139,7 @@
                     <pic:cNvPicPr/>
                   </pic:nvPicPr>
                   <pic:blipFill>
-                    <a:blip r:embed="rId10" cstate="print">
+                    <a:blip r:embed="rId12" cstate="print">
                       <a:extLst>
                         <a:ext uri="{28A0092B-C50C-407E-A947-70E740481C1C}">
                           <a14:useLocalDpi xmlns:a14="http://schemas.microsoft.com/office/drawing/2010/main" val="0"/>
@@ -1233,7 +1191,7 @@
                     <pic:cNvPicPr/>
                   </pic:nvPicPr>
                   <pic:blipFill>
-                    <a:blip r:embed="rId11"/>
+                    <a:blip r:embed="rId13"/>
                     <a:stretch>
                       <a:fillRect/>
                     </a:stretch>
@@ -1302,7 +1260,7 @@
                     <pic:cNvPicPr/>
                   </pic:nvPicPr>
                   <pic:blipFill rotWithShape="1">
-                    <a:blip r:embed="rId12">
+                    <a:blip r:embed="rId14">
                       <a:extLst>
                         <a:ext uri="{28A0092B-C50C-407E-A947-70E740481C1C}">
                           <a14:useLocalDpi xmlns:a14="http://schemas.microsoft.com/office/drawing/2010/main" val="0"/>
@@ -1445,7 +1403,7 @@
                     <pic:cNvPicPr/>
                   </pic:nvPicPr>
                   <pic:blipFill>
-                    <a:blip r:embed="rId13">
+                    <a:blip r:embed="rId15">
                       <a:extLst>
                         <a:ext uri="{28A0092B-C50C-407E-A947-70E740481C1C}">
                           <a14:useLocalDpi xmlns:a14="http://schemas.microsoft.com/office/drawing/2010/main" val="0"/>
@@ -1481,21 +1439,7 @@
         <w:rPr>
           <w:rFonts w:ascii="Segoe UI" w:hAnsi="Segoe UI" w:cs="Segoe UI"/>
         </w:rPr>
-        <w:t xml:space="preserve">If the user has his own paper then kindly press “w/Paper” to disable the Dispenser of paper, if you have already inserted the same amount displayed in the total amount then print button will be enabled and you may proceed in printing your document. A pop up will be displayed saying that your document has been put into the </w:t>
-      </w:r>
-      <w:proofErr w:type="spellStart"/>
-      <w:r>
-        <w:rPr>
-          <w:rFonts w:ascii="Segoe UI" w:hAnsi="Segoe UI" w:cs="Segoe UI"/>
-        </w:rPr>
-        <w:t>que</w:t>
-      </w:r>
-      <w:proofErr w:type="spellEnd"/>
-      <w:r>
-        <w:rPr>
-          <w:rFonts w:ascii="Segoe UI" w:hAnsi="Segoe UI" w:cs="Segoe UI"/>
-        </w:rPr>
-        <w:t xml:space="preserve"> of the printer.</w:t>
+        <w:t>If the user has his own paper then kindly press “w/Paper” to disable the Dispenser of paper, if you have already inserted the same amount displayed in the total amount then print button will be enabled and you may proceed in printing your document. A pop up will be displayed saying that your document has been put into the que of the printer.</w:t>
       </w:r>
     </w:p>
     <w:p>
@@ -1631,7 +1575,7 @@
                     <pic:cNvPicPr/>
                   </pic:nvPicPr>
                   <pic:blipFill rotWithShape="1">
-                    <a:blip r:embed="rId5">
+                    <a:blip r:embed="rId7">
                       <a:extLst>
                         <a:ext uri="{28A0092B-C50C-407E-A947-70E740481C1C}">
                           <a14:useLocalDpi xmlns:a14="http://schemas.microsoft.com/office/drawing/2010/main" val="0"/>
@@ -1730,7 +1674,7 @@
                     <pic:cNvPicPr/>
                   </pic:nvPicPr>
                   <pic:blipFill>
-                    <a:blip r:embed="rId14" cstate="print">
+                    <a:blip r:embed="rId16" cstate="print">
                       <a:extLst>
                         <a:ext uri="{28A0092B-C50C-407E-A947-70E740481C1C}">
                           <a14:useLocalDpi xmlns:a14="http://schemas.microsoft.com/office/drawing/2010/main" val="0"/>
@@ -1785,13 +1729,7 @@
         <w:rPr>
           <w:rFonts w:ascii="Segoe UI" w:hAnsi="Segoe UI" w:cs="Segoe UI"/>
         </w:rPr>
-        <w:t>Open dialog box will be opened</w:t>
-      </w:r>
-      <w:r>
-        <w:rPr>
-          <w:rFonts w:ascii="Segoe UI" w:hAnsi="Segoe UI" w:cs="Segoe UI"/>
-        </w:rPr>
-        <w:t>, the first location displayed is the expected location that will be containing your document.</w:t>
+        <w:t>Open dialog box will be opened, the first location displayed is the expected location that will be containing your document.</w:t>
       </w:r>
     </w:p>
     <w:p>
@@ -1831,7 +1769,7 @@
                     <pic:cNvPicPr/>
                   </pic:nvPicPr>
                   <pic:blipFill>
-                    <a:blip r:embed="rId15" cstate="print">
+                    <a:blip r:embed="rId17" cstate="print">
                       <a:extLst>
                         <a:ext uri="{28A0092B-C50C-407E-A947-70E740481C1C}">
                           <a14:useLocalDpi xmlns:a14="http://schemas.microsoft.com/office/drawing/2010/main" val="0"/>
@@ -2005,7 +1943,7 @@
                     <pic:cNvPicPr/>
                   </pic:nvPicPr>
                   <pic:blipFill>
-                    <a:blip r:embed="rId16" cstate="print">
+                    <a:blip r:embed="rId18" cstate="print">
                       <a:extLst>
                         <a:ext uri="{28A0092B-C50C-407E-A947-70E740481C1C}">
                           <a14:useLocalDpi xmlns:a14="http://schemas.microsoft.com/office/drawing/2010/main" val="0"/>
@@ -2057,16 +1995,13 @@
     <w:p/>
     <w:p/>
     <w:p/>
-    <w:p>
-      <w:bookmarkStart w:id="0" w:name="_GoBack"/>
-      <w:bookmarkEnd w:id="0"/>
-    </w:p>
+    <w:p/>
     <w:p>
       <w:pPr>
         <w:pStyle w:val="ListParagraph"/>
         <w:numPr>
           <w:ilvl w:val="0"/>
-          <w:numId w:val="3"/>
+          <w:numId w:val="4"/>
         </w:numPr>
         <w:rPr>
           <w:rFonts w:ascii="Segoe UI" w:hAnsi="Segoe UI" w:cs="Segoe UI"/>
@@ -2112,7 +2047,7 @@
                     <pic:cNvPicPr/>
                   </pic:nvPicPr>
                   <pic:blipFill rotWithShape="1">
-                    <a:blip r:embed="rId9"/>
+                    <a:blip r:embed="rId11"/>
                     <a:srcRect t="50000" b="6319"/>
                     <a:stretch/>
                   </pic:blipFill>
@@ -2155,7 +2090,7 @@
         <w:pStyle w:val="ListParagraph"/>
         <w:numPr>
           <w:ilvl w:val="0"/>
-          <w:numId w:val="3"/>
+          <w:numId w:val="4"/>
         </w:numPr>
         <w:rPr>
           <w:rFonts w:ascii="Segoe UI" w:hAnsi="Segoe UI" w:cs="Segoe UI"/>
@@ -2252,7 +2187,7 @@
                     <pic:cNvPicPr/>
                   </pic:nvPicPr>
                   <pic:blipFill>
-                    <a:blip r:embed="rId10" cstate="print">
+                    <a:blip r:embed="rId12" cstate="print">
                       <a:extLst>
                         <a:ext uri="{28A0092B-C50C-407E-A947-70E740481C1C}">
                           <a14:useLocalDpi xmlns:a14="http://schemas.microsoft.com/office/drawing/2010/main" val="0"/>
@@ -2304,7 +2239,7 @@
                     <pic:cNvPicPr/>
                   </pic:nvPicPr>
                   <pic:blipFill>
-                    <a:blip r:embed="rId11"/>
+                    <a:blip r:embed="rId13"/>
                     <a:stretch>
                       <a:fillRect/>
                     </a:stretch>
@@ -2339,7 +2274,7 @@
         <w:pStyle w:val="ListParagraph"/>
         <w:numPr>
           <w:ilvl w:val="0"/>
-          <w:numId w:val="3"/>
+          <w:numId w:val="4"/>
         </w:numPr>
         <w:tabs>
           <w:tab w:val="left" w:pos="1350"/>
@@ -2373,7 +2308,7 @@
                     <pic:cNvPicPr/>
                   </pic:nvPicPr>
                   <pic:blipFill rotWithShape="1">
-                    <a:blip r:embed="rId12">
+                    <a:blip r:embed="rId14">
                       <a:extLst>
                         <a:ext uri="{28A0092B-C50C-407E-A947-70E740481C1C}">
                           <a14:useLocalDpi xmlns:a14="http://schemas.microsoft.com/office/drawing/2010/main" val="0"/>
@@ -2477,7 +2412,7 @@
         <w:pStyle w:val="ListParagraph"/>
         <w:numPr>
           <w:ilvl w:val="0"/>
-          <w:numId w:val="3"/>
+          <w:numId w:val="4"/>
         </w:numPr>
         <w:tabs>
           <w:tab w:val="left" w:pos="1350"/>
@@ -2515,7 +2450,7 @@
                     <pic:cNvPicPr/>
                   </pic:nvPicPr>
                   <pic:blipFill>
-                    <a:blip r:embed="rId13">
+                    <a:blip r:embed="rId15">
                       <a:extLst>
                         <a:ext uri="{28A0092B-C50C-407E-A947-70E740481C1C}">
                           <a14:useLocalDpi xmlns:a14="http://schemas.microsoft.com/office/drawing/2010/main" val="0"/>
@@ -2547,25 +2482,13 @@
           </wp:anchor>
         </w:drawing>
       </w:r>
-      <w:r>
-        <w:rPr>
-          <w:rFonts w:ascii="Segoe UI" w:hAnsi="Segoe UI" w:cs="Segoe UI"/>
-        </w:rPr>
-        <w:t xml:space="preserve">If the user has his own paper then kindly press “w/Paper” to disable the Dispenser of paper, if you have already inserted the same amount displayed in the total amount then print button will be enabled and you may proceed in printing your document. A pop up will be displayed saying that your document has been put into the </w:t>
-      </w:r>
-      <w:proofErr w:type="spellStart"/>
-      <w:r>
-        <w:rPr>
-          <w:rFonts w:ascii="Segoe UI" w:hAnsi="Segoe UI" w:cs="Segoe UI"/>
-        </w:rPr>
-        <w:t>que</w:t>
-      </w:r>
-      <w:proofErr w:type="spellEnd"/>
-      <w:r>
-        <w:rPr>
-          <w:rFonts w:ascii="Segoe UI" w:hAnsi="Segoe UI" w:cs="Segoe UI"/>
-        </w:rPr>
-        <w:t xml:space="preserve"> of the printer.</w:t>
+      <w:bookmarkStart w:id="0" w:name="_GoBack"/>
+      <w:bookmarkEnd w:id="0"/>
+      <w:r>
+        <w:rPr>
+          <w:rFonts w:ascii="Segoe UI" w:hAnsi="Segoe UI" w:cs="Segoe UI"/>
+        </w:rPr>
+        <w:t>If the user has his own paper then kindly press “w/Paper” to disable the Dispenser of paper, if you have already inserted the same amount displayed in the total amount then print button will be enabled and you may proceed in printing your document. A pop up will be displayed saying that your document has been put into the que of the printer.</w:t>
       </w:r>
     </w:p>
     <w:p>
@@ -2618,9 +2541,59 @@
 </w:document>
 </file>
 
+<file path=word/endnotes.xml><?xml version="1.0" encoding="utf-8"?>
+<w:endnotes xmlns:wpc="http://schemas.microsoft.com/office/word/2010/wordprocessingCanvas" xmlns:cx="http://schemas.microsoft.com/office/drawing/2014/chartex" xmlns:cx1="http://schemas.microsoft.com/office/drawing/2015/9/8/chartex" xmlns:cx2="http://schemas.microsoft.com/office/drawing/2015/10/21/chartex" xmlns:cx3="http://schemas.microsoft.com/office/drawing/2016/5/9/chartex" xmlns:cx4="http://schemas.microsoft.com/office/drawing/2016/5/10/chartex" xmlns:cx5="http://schemas.microsoft.com/office/drawing/2016/5/11/chartex" xmlns:cx6="http://schemas.microsoft.com/office/drawing/2016/5/12/chartex" xmlns:cx7="http://schemas.microsoft.com/office/drawing/2016/5/13/chartex" xmlns:cx8="http://schemas.microsoft.com/office/drawing/2016/5/14/chartex" xmlns:mc="http://schemas.openxmlformats.org/markup-compatibility/2006" xmlns:aink="http://schemas.microsoft.com/office/drawing/2016/ink" xmlns:am3d="http://schemas.microsoft.com/office/drawing/2017/model3d" xmlns:o="urn:schemas-microsoft-com:office:office" xmlns:r="http://schemas.openxmlformats.org/officeDocument/2006/relationships" xmlns:m="http://schemas.openxmlformats.org/officeDocument/2006/math" xmlns:v="urn:schemas-microsoft-com:vml" xmlns:wp14="http://schemas.microsoft.com/office/word/2010/wordprocessingDrawing" xmlns:wp="http://schemas.openxmlformats.org/drawingml/2006/wordprocessingDrawing" xmlns:w10="urn:schemas-microsoft-com:office:word" xmlns:w="http://schemas.openxmlformats.org/wordprocessingml/2006/main" xmlns:w14="http://schemas.microsoft.com/office/word/2010/wordml" xmlns:w15="http://schemas.microsoft.com/office/word/2012/wordml" xmlns:w16cid="http://schemas.microsoft.com/office/word/2016/wordml/cid" xmlns:w16se="http://schemas.microsoft.com/office/word/2015/wordml/symex" xmlns:wpg="http://schemas.microsoft.com/office/word/2010/wordprocessingGroup" xmlns:wpi="http://schemas.microsoft.com/office/word/2010/wordprocessingInk" xmlns:wne="http://schemas.microsoft.com/office/word/2006/wordml" xmlns:wps="http://schemas.microsoft.com/office/word/2010/wordprocessingShape" mc:Ignorable="w14 w15 w16se w16cid wp14">
+  <w:endnote w:type="separator" w:id="-1">
+    <w:p>
+      <w:pPr>
+        <w:spacing w:after="0" w:line="240" w:lineRule="auto"/>
+      </w:pPr>
+      <w:r>
+        <w:separator/>
+      </w:r>
+    </w:p>
+  </w:endnote>
+  <w:endnote w:type="continuationSeparator" w:id="0">
+    <w:p>
+      <w:pPr>
+        <w:spacing w:after="0" w:line="240" w:lineRule="auto"/>
+      </w:pPr>
+      <w:r>
+        <w:continuationSeparator/>
+      </w:r>
+    </w:p>
+  </w:endnote>
+</w:endnotes>
+</file>
+
+<file path=word/footnotes.xml><?xml version="1.0" encoding="utf-8"?>
+<w:footnotes xmlns:wpc="http://schemas.microsoft.com/office/word/2010/wordprocessingCanvas" xmlns:cx="http://schemas.microsoft.com/office/drawing/2014/chartex" xmlns:cx1="http://schemas.microsoft.com/office/drawing/2015/9/8/chartex" xmlns:cx2="http://schemas.microsoft.com/office/drawing/2015/10/21/chartex" xmlns:cx3="http://schemas.microsoft.com/office/drawing/2016/5/9/chartex" xmlns:cx4="http://schemas.microsoft.com/office/drawing/2016/5/10/chartex" xmlns:cx5="http://schemas.microsoft.com/office/drawing/2016/5/11/chartex" xmlns:cx6="http://schemas.microsoft.com/office/drawing/2016/5/12/chartex" xmlns:cx7="http://schemas.microsoft.com/office/drawing/2016/5/13/chartex" xmlns:cx8="http://schemas.microsoft.com/office/drawing/2016/5/14/chartex" xmlns:mc="http://schemas.openxmlformats.org/markup-compatibility/2006" xmlns:aink="http://schemas.microsoft.com/office/drawing/2016/ink" xmlns:am3d="http://schemas.microsoft.com/office/drawing/2017/model3d" xmlns:o="urn:schemas-microsoft-com:office:office" xmlns:r="http://schemas.openxmlformats.org/officeDocument/2006/relationships" xmlns:m="http://schemas.openxmlformats.org/officeDocument/2006/math" xmlns:v="urn:schemas-microsoft-com:vml" xmlns:wp14="http://schemas.microsoft.com/office/word/2010/wordprocessingDrawing" xmlns:wp="http://schemas.openxmlformats.org/drawingml/2006/wordprocessingDrawing" xmlns:w10="urn:schemas-microsoft-com:office:word" xmlns:w="http://schemas.openxmlformats.org/wordprocessingml/2006/main" xmlns:w14="http://schemas.microsoft.com/office/word/2010/wordml" xmlns:w15="http://schemas.microsoft.com/office/word/2012/wordml" xmlns:w16cid="http://schemas.microsoft.com/office/word/2016/wordml/cid" xmlns:w16se="http://schemas.microsoft.com/office/word/2015/wordml/symex" xmlns:wpg="http://schemas.microsoft.com/office/word/2010/wordprocessingGroup" xmlns:wpi="http://schemas.microsoft.com/office/word/2010/wordprocessingInk" xmlns:wne="http://schemas.microsoft.com/office/word/2006/wordml" xmlns:wps="http://schemas.microsoft.com/office/word/2010/wordprocessingShape" mc:Ignorable="w14 w15 w16se w16cid wp14">
+  <w:footnote w:type="separator" w:id="-1">
+    <w:p>
+      <w:pPr>
+        <w:spacing w:after="0" w:line="240" w:lineRule="auto"/>
+      </w:pPr>
+      <w:r>
+        <w:separator/>
+      </w:r>
+    </w:p>
+  </w:footnote>
+  <w:footnote w:type="continuationSeparator" w:id="0">
+    <w:p>
+      <w:pPr>
+        <w:spacing w:after="0" w:line="240" w:lineRule="auto"/>
+      </w:pPr>
+      <w:r>
+        <w:continuationSeparator/>
+      </w:r>
+    </w:p>
+  </w:footnote>
+</w:footnotes>
+</file>
+
 <file path=word/numbering.xml><?xml version="1.0" encoding="utf-8"?>
-<w:numbering xmlns:wpc="http://schemas.microsoft.com/office/word/2010/wordprocessingCanvas" xmlns:mc="http://schemas.openxmlformats.org/markup-compatibility/2006" xmlns:o="urn:schemas-microsoft-com:office:office" xmlns:r="http://schemas.openxmlformats.org/officeDocument/2006/relationships" xmlns:m="http://schemas.openxmlformats.org/officeDocument/2006/math" xmlns:v="urn:schemas-microsoft-com:vml" xmlns:wp14="http://schemas.microsoft.com/office/word/2010/wordprocessingDrawing" xmlns:wp="http://schemas.openxmlformats.org/drawingml/2006/wordprocessingDrawing" xmlns:w10="urn:schemas-microsoft-com:office:word" xmlns:w="http://schemas.openxmlformats.org/wordprocessingml/2006/main" xmlns:w14="http://schemas.microsoft.com/office/word/2010/wordml" xmlns:w15="http://schemas.microsoft.com/office/word/2012/wordml" xmlns:wpg="http://schemas.microsoft.com/office/word/2010/wordprocessingGroup" xmlns:wpi="http://schemas.microsoft.com/office/word/2010/wordprocessingInk" xmlns:wne="http://schemas.microsoft.com/office/word/2006/wordml" xmlns:wps="http://schemas.microsoft.com/office/word/2010/wordprocessingShape" mc:Ignorable="w14 w15 wp14">
-  <w:abstractNum w:abstractNumId="0">
+<w:numbering xmlns:wpc="http://schemas.microsoft.com/office/word/2010/wordprocessingCanvas" xmlns:cx="http://schemas.microsoft.com/office/drawing/2014/chartex" xmlns:cx1="http://schemas.microsoft.com/office/drawing/2015/9/8/chartex" xmlns:cx2="http://schemas.microsoft.com/office/drawing/2015/10/21/chartex" xmlns:cx3="http://schemas.microsoft.com/office/drawing/2016/5/9/chartex" xmlns:cx4="http://schemas.microsoft.com/office/drawing/2016/5/10/chartex" xmlns:cx5="http://schemas.microsoft.com/office/drawing/2016/5/11/chartex" xmlns:cx6="http://schemas.microsoft.com/office/drawing/2016/5/12/chartex" xmlns:cx7="http://schemas.microsoft.com/office/drawing/2016/5/13/chartex" xmlns:cx8="http://schemas.microsoft.com/office/drawing/2016/5/14/chartex" xmlns:mc="http://schemas.openxmlformats.org/markup-compatibility/2006" xmlns:aink="http://schemas.microsoft.com/office/drawing/2016/ink" xmlns:am3d="http://schemas.microsoft.com/office/drawing/2017/model3d" xmlns:o="urn:schemas-microsoft-com:office:office" xmlns:r="http://schemas.openxmlformats.org/officeDocument/2006/relationships" xmlns:m="http://schemas.openxmlformats.org/officeDocument/2006/math" xmlns:v="urn:schemas-microsoft-com:vml" xmlns:wp14="http://schemas.microsoft.com/office/word/2010/wordprocessingDrawing" xmlns:wp="http://schemas.openxmlformats.org/drawingml/2006/wordprocessingDrawing" xmlns:w10="urn:schemas-microsoft-com:office:word" xmlns:w="http://schemas.openxmlformats.org/wordprocessingml/2006/main" xmlns:w14="http://schemas.microsoft.com/office/word/2010/wordml" xmlns:w15="http://schemas.microsoft.com/office/word/2012/wordml" xmlns:w16cid="http://schemas.microsoft.com/office/word/2016/wordml/cid" xmlns:w16se="http://schemas.microsoft.com/office/word/2015/wordml/symex" xmlns:wpg="http://schemas.microsoft.com/office/word/2010/wordprocessingGroup" xmlns:wpi="http://schemas.microsoft.com/office/word/2010/wordprocessingInk" xmlns:wne="http://schemas.microsoft.com/office/word/2006/wordml" xmlns:wps="http://schemas.microsoft.com/office/word/2010/wordprocessingShape" mc:Ignorable="w14 w15 w16se w16cid wp14">
+  <w:abstractNum w:abstractNumId="0" w15:restartNumberingAfterBreak="0">
     <w:nsid w:val="06935513"/>
     <w:multiLevelType w:val="hybridMultilevel"/>
     <w:tmpl w:val="25301F10"/>
@@ -2710,7 +2683,7 @@
       </w:pPr>
     </w:lvl>
   </w:abstractNum>
-  <w:abstractNum w:abstractNumId="1">
+  <w:abstractNum w:abstractNumId="1" w15:restartNumberingAfterBreak="0">
     <w:nsid w:val="2B5808F0"/>
     <w:multiLevelType w:val="hybridMultilevel"/>
     <w:tmpl w:val="C262CD42"/>
@@ -2799,7 +2772,7 @@
       </w:pPr>
     </w:lvl>
   </w:abstractNum>
-  <w:abstractNum w:abstractNumId="2">
+  <w:abstractNum w:abstractNumId="2" w15:restartNumberingAfterBreak="0">
     <w:nsid w:val="420C142E"/>
     <w:multiLevelType w:val="hybridMultilevel"/>
     <w:tmpl w:val="58A2C4FE"/>
@@ -2888,7 +2861,7 @@
       </w:pPr>
     </w:lvl>
   </w:abstractNum>
-  <w:abstractNum w:abstractNumId="3">
+  <w:abstractNum w:abstractNumId="3" w15:restartNumberingAfterBreak="0">
     <w:nsid w:val="6BE871CC"/>
     <w:multiLevelType w:val="hybridMultilevel"/>
     <w:tmpl w:val="25301F10"/>
@@ -2994,7 +2967,7 @@
 </file>
 
 <file path=word/styles.xml><?xml version="1.0" encoding="utf-8"?>
-<w:styles xmlns:mc="http://schemas.openxmlformats.org/markup-compatibility/2006" xmlns:r="http://schemas.openxmlformats.org/officeDocument/2006/relationships" xmlns:w="http://schemas.openxmlformats.org/wordprocessingml/2006/main" xmlns:w14="http://schemas.microsoft.com/office/word/2010/wordml" xmlns:w15="http://schemas.microsoft.com/office/word/2012/wordml" mc:Ignorable="w14 w15">
+<w:styles xmlns:mc="http://schemas.openxmlformats.org/markup-compatibility/2006" xmlns:r="http://schemas.openxmlformats.org/officeDocument/2006/relationships" xmlns:w="http://schemas.openxmlformats.org/wordprocessingml/2006/main" xmlns:w14="http://schemas.microsoft.com/office/word/2010/wordml" xmlns:w15="http://schemas.microsoft.com/office/word/2012/wordml" xmlns:w16cid="http://schemas.microsoft.com/office/word/2016/wordml/cid" xmlns:w16se="http://schemas.microsoft.com/office/word/2015/wordml/symex" mc:Ignorable="w14 w15 w16se w16cid">
   <w:docDefaults>
     <w:rPrDefault>
       <w:rPr>
@@ -3010,7 +2983,7 @@
       </w:pPr>
     </w:pPrDefault>
   </w:docDefaults>
-  <w:latentStyles w:defLockedState="0" w:defUIPriority="99" w:defSemiHidden="0" w:defUnhideWhenUsed="0" w:defQFormat="0" w:count="371">
+  <w:latentStyles w:defLockedState="0" w:defUIPriority="99" w:defSemiHidden="0" w:defUnhideWhenUsed="0" w:defQFormat="0" w:count="375">
     <w:lsdException w:name="Normal" w:uiPriority="0" w:qFormat="1"/>
     <w:lsdException w:name="heading 1" w:uiPriority="9" w:qFormat="1"/>
     <w:lsdException w:name="heading 2" w:semiHidden="1" w:uiPriority="9" w:unhideWhenUsed="1" w:qFormat="1"/>
@@ -3116,7 +3089,6 @@
     <w:lsdException w:name="HTML Sample" w:semiHidden="1" w:unhideWhenUsed="1"/>
     <w:lsdException w:name="HTML Typewriter" w:semiHidden="1" w:unhideWhenUsed="1"/>
     <w:lsdException w:name="HTML Variable" w:semiHidden="1" w:unhideWhenUsed="1"/>
-    <w:lsdException w:name="Normal Table" w:semiHidden="1" w:unhideWhenUsed="1"/>
     <w:lsdException w:name="annotation subject" w:semiHidden="1" w:unhideWhenUsed="1"/>
     <w:lsdException w:name="No List" w:semiHidden="1" w:unhideWhenUsed="1"/>
     <w:lsdException w:name="Outline List 1" w:semiHidden="1" w:unhideWhenUsed="1"/>
@@ -3160,10 +3132,8 @@
     <w:lsdException w:name="Table Elegant" w:semiHidden="1" w:unhideWhenUsed="1"/>
     <w:lsdException w:name="Table Professional" w:semiHidden="1" w:unhideWhenUsed="1"/>
     <w:lsdException w:name="Table Subtle 1" w:semiHidden="1" w:unhideWhenUsed="1"/>
-    <w:lsdException w:name="Table Subtle 2" w:semiHidden="1" w:unhideWhenUsed="1"/>
     <w:lsdException w:name="Table Web 1" w:semiHidden="1" w:unhideWhenUsed="1"/>
     <w:lsdException w:name="Table Web 2" w:semiHidden="1" w:unhideWhenUsed="1"/>
-    <w:lsdException w:name="Table Web 3" w:semiHidden="1" w:unhideWhenUsed="1"/>
     <w:lsdException w:name="Balloon Text" w:semiHidden="1" w:unhideWhenUsed="1"/>
     <w:lsdException w:name="Table Grid" w:uiPriority="39"/>
     <w:lsdException w:name="Table Theme" w:semiHidden="1" w:unhideWhenUsed="1"/>
@@ -3382,6 +3352,10 @@
     <w:lsdException w:name="List Table 5 Dark Accent 6" w:uiPriority="50"/>
     <w:lsdException w:name="List Table 6 Colorful Accent 6" w:uiPriority="51"/>
     <w:lsdException w:name="List Table 7 Colorful Accent 6" w:uiPriority="52"/>
+    <w:lsdException w:name="Mention" w:semiHidden="1" w:unhideWhenUsed="1"/>
+    <w:lsdException w:name="Smart Hyperlink" w:semiHidden="1" w:unhideWhenUsed="1"/>
+    <w:lsdException w:name="Hashtag" w:semiHidden="1" w:unhideWhenUsed="1"/>
+    <w:lsdException w:name="Unresolved Mention" w:semiHidden="1" w:unhideWhenUsed="1"/>
   </w:latentStyles>
   <w:style w:type="paragraph" w:default="1" w:styleId="Normal">
     <w:name w:val="Normal"/>

</xml_diff>

<commit_message>
Fix the error in ComputationSummary form
</commit_message>
<xml_diff>
--- a/Printing.Kiosk/Printing.Kiosk/Help Section/HelpSection.docx
+++ b/Printing.Kiosk/Printing.Kiosk/Help Section/HelpSection.docx
@@ -1,6 +1,6 @@
 
 <file path=word/document.xml><?xml version="1.0" encoding="utf-8"?>
-<w:document xmlns:wpc="http://schemas.microsoft.com/office/word/2010/wordprocessingCanvas" xmlns:cx="http://schemas.microsoft.com/office/drawing/2014/chartex" xmlns:cx1="http://schemas.microsoft.com/office/drawing/2015/9/8/chartex" xmlns:cx2="http://schemas.microsoft.com/office/drawing/2015/10/21/chartex" xmlns:cx3="http://schemas.microsoft.com/office/drawing/2016/5/9/chartex" xmlns:cx4="http://schemas.microsoft.com/office/drawing/2016/5/10/chartex" xmlns:cx5="http://schemas.microsoft.com/office/drawing/2016/5/11/chartex" xmlns:cx6="http://schemas.microsoft.com/office/drawing/2016/5/12/chartex" xmlns:cx7="http://schemas.microsoft.com/office/drawing/2016/5/13/chartex" xmlns:cx8="http://schemas.microsoft.com/office/drawing/2016/5/14/chartex" xmlns:mc="http://schemas.openxmlformats.org/markup-compatibility/2006" xmlns:aink="http://schemas.microsoft.com/office/drawing/2016/ink" xmlns:am3d="http://schemas.microsoft.com/office/drawing/2017/model3d" xmlns:o="urn:schemas-microsoft-com:office:office" xmlns:r="http://schemas.openxmlformats.org/officeDocument/2006/relationships" xmlns:m="http://schemas.openxmlformats.org/officeDocument/2006/math" xmlns:v="urn:schemas-microsoft-com:vml" xmlns:wp14="http://schemas.microsoft.com/office/word/2010/wordprocessingDrawing" xmlns:wp="http://schemas.openxmlformats.org/drawingml/2006/wordprocessingDrawing" xmlns:w10="urn:schemas-microsoft-com:office:word" xmlns:w="http://schemas.openxmlformats.org/wordprocessingml/2006/main" xmlns:w14="http://schemas.microsoft.com/office/word/2010/wordml" xmlns:w15="http://schemas.microsoft.com/office/word/2012/wordml" xmlns:w16cid="http://schemas.microsoft.com/office/word/2016/wordml/cid" xmlns:w16se="http://schemas.microsoft.com/office/word/2015/wordml/symex" xmlns:wpg="http://schemas.microsoft.com/office/word/2010/wordprocessingGroup" xmlns:wpi="http://schemas.microsoft.com/office/word/2010/wordprocessingInk" xmlns:wne="http://schemas.microsoft.com/office/word/2006/wordml" xmlns:wps="http://schemas.microsoft.com/office/word/2010/wordprocessingShape" mc:Ignorable="w14 w15 w16se w16cid wp14">
+<w:document xmlns:wpc="http://schemas.microsoft.com/office/word/2010/wordprocessingCanvas" xmlns:mc="http://schemas.openxmlformats.org/markup-compatibility/2006" xmlns:o="urn:schemas-microsoft-com:office:office" xmlns:r="http://schemas.openxmlformats.org/officeDocument/2006/relationships" xmlns:m="http://schemas.openxmlformats.org/officeDocument/2006/math" xmlns:v="urn:schemas-microsoft-com:vml" xmlns:wp14="http://schemas.microsoft.com/office/word/2010/wordprocessingDrawing" xmlns:wp="http://schemas.openxmlformats.org/drawingml/2006/wordprocessingDrawing" xmlns:w10="urn:schemas-microsoft-com:office:word" xmlns:w="http://schemas.openxmlformats.org/wordprocessingml/2006/main" xmlns:w14="http://schemas.microsoft.com/office/word/2010/wordml" xmlns:w15="http://schemas.microsoft.com/office/word/2012/wordml" xmlns:wpg="http://schemas.microsoft.com/office/word/2010/wordprocessingGroup" xmlns:wpi="http://schemas.microsoft.com/office/word/2010/wordprocessingInk" xmlns:wne="http://schemas.microsoft.com/office/word/2006/wordml" xmlns:wps="http://schemas.microsoft.com/office/word/2010/wordprocessingShape" mc:Ignorable="w14 w15 wp14">
   <w:body>
     <w:p>
       <w:pPr>
@@ -74,7 +74,7 @@
               </wp:anchor>
             </w:drawing>
           </mc:Choice>
-          <mc:Fallback>
+          <mc:Fallback xmlns:w16se="http://schemas.microsoft.com/office/word/2015/wordml/symex" xmlns:w16cid="http://schemas.microsoft.com/office/word/2016/wordml/cid" xmlns:am3d="http://schemas.microsoft.com/office/drawing/2017/model3d" xmlns:aink="http://schemas.microsoft.com/office/drawing/2016/ink" xmlns:cx8="http://schemas.microsoft.com/office/drawing/2016/5/14/chartex" xmlns:cx7="http://schemas.microsoft.com/office/drawing/2016/5/13/chartex" xmlns:cx6="http://schemas.microsoft.com/office/drawing/2016/5/12/chartex" xmlns:cx5="http://schemas.microsoft.com/office/drawing/2016/5/11/chartex" xmlns:cx4="http://schemas.microsoft.com/office/drawing/2016/5/10/chartex" xmlns:cx3="http://schemas.microsoft.com/office/drawing/2016/5/9/chartex" xmlns:cx2="http://schemas.microsoft.com/office/drawing/2015/10/21/chartex" xmlns:cx1="http://schemas.microsoft.com/office/drawing/2015/9/8/chartex" xmlns:cx="http://schemas.microsoft.com/office/drawing/2014/chartex">
             <w:pict>
               <v:line w14:anchorId="6610B650" id="Straight Connector 2" o:spid="_x0000_s1026" style="position:absolute;flip:y;z-index:251659264;visibility:visible;mso-wrap-style:square;mso-width-percent:0;mso-height-percent:0;mso-wrap-distance-left:9pt;mso-wrap-distance-top:0;mso-wrap-distance-right:9pt;mso-wrap-distance-bottom:0;mso-position-horizontal:right;mso-position-horizontal-relative:margin;mso-position-vertical:absolute;mso-position-vertical-relative:text;mso-width-percent:0;mso-height-percent:0;mso-width-relative:margin;mso-height-relative:margin" from="485.05pt,36.75pt" to="1021.3pt,37.5pt" o:gfxdata="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" strokecolor="black [3200]" strokeweight="1.5pt">
                 <v:stroke joinstyle="miter"/>
@@ -141,20 +141,26 @@
       <w:r>
         <w:rPr>
           <w:rFonts w:ascii="Segoe UI" w:hAnsi="Segoe UI" w:cs="Segoe UI"/>
+        </w:rPr>
+        <w:t>You have two option in accessing your document.</w:t>
+      </w:r>
+    </w:p>
+    <w:p>
+      <w:pPr>
+        <w:pStyle w:val="ListParagraph"/>
+        <w:ind w:firstLine="720"/>
+        <w:rPr>
+          <w:rFonts w:ascii="Segoe UI" w:hAnsi="Segoe UI" w:cs="Segoe UI"/>
+        </w:rPr>
+      </w:pPr>
+      <w:r>
+        <w:rPr>
           <w:noProof/>
         </w:rPr>
         <w:drawing>
-          <wp:anchor distT="0" distB="0" distL="114300" distR="114300" simplePos="0" relativeHeight="251658240" behindDoc="1" locked="0" layoutInCell="1" allowOverlap="1" wp14:anchorId="1C00CF06" wp14:editId="6612D3FF">
-            <wp:simplePos x="0" y="0"/>
-            <wp:positionH relativeFrom="margin">
-              <wp:align>center</wp:align>
-            </wp:positionH>
-            <wp:positionV relativeFrom="paragraph">
-              <wp:posOffset>247650</wp:posOffset>
-            </wp:positionV>
-            <wp:extent cx="2862023" cy="2085975"/>
-            <wp:effectExtent l="0" t="0" r="0" b="0"/>
-            <wp:wrapNone/>
+          <wp:inline distT="0" distB="0" distL="0" distR="0" wp14:anchorId="29671DD3" wp14:editId="73EFFFD7">
+            <wp:extent cx="3120490" cy="1676400"/>
+            <wp:effectExtent l="0" t="0" r="3810" b="0"/>
             <wp:docPr id="1" name="Picture 1"/>
             <wp:cNvGraphicFramePr>
               <a:graphicFrameLocks xmlns:a="http://schemas.openxmlformats.org/drawingml/2006/main" noChangeAspect="1"/>
@@ -167,13 +173,7 @@
                     <pic:cNvPicPr/>
                   </pic:nvPicPr>
                   <pic:blipFill>
-                    <a:blip r:embed="rId7">
-                      <a:extLst>
-                        <a:ext uri="{28A0092B-C50C-407E-A947-70E740481C1C}">
-                          <a14:useLocalDpi xmlns:a14="http://schemas.microsoft.com/office/drawing/2010/main" val="0"/>
-                        </a:ext>
-                      </a:extLst>
-                    </a:blip>
+                    <a:blip r:embed="rId7"/>
                     <a:stretch>
                       <a:fillRect/>
                     </a:stretch>
@@ -181,7 +181,7 @@
                   <pic:spPr>
                     <a:xfrm>
                       <a:off x="0" y="0"/>
-                      <a:ext cx="2862023" cy="2085975"/>
+                      <a:ext cx="3179294" cy="1707991"/>
                     </a:xfrm>
                     <a:prstGeom prst="rect">
                       <a:avLst/>
@@ -190,70 +190,9 @@
                 </pic:pic>
               </a:graphicData>
             </a:graphic>
-            <wp14:sizeRelH relativeFrom="page">
-              <wp14:pctWidth>0</wp14:pctWidth>
-            </wp14:sizeRelH>
-            <wp14:sizeRelV relativeFrom="page">
-              <wp14:pctHeight>0</wp14:pctHeight>
-            </wp14:sizeRelV>
-          </wp:anchor>
+          </wp:inline>
         </w:drawing>
       </w:r>
-      <w:r>
-        <w:rPr>
-          <w:rFonts w:ascii="Segoe UI" w:hAnsi="Segoe UI" w:cs="Segoe UI"/>
-        </w:rPr>
-        <w:t>You have two option in accessing your document.</w:t>
-      </w:r>
-    </w:p>
-    <w:p>
-      <w:pPr>
-        <w:rPr>
-          <w:rFonts w:ascii="Segoe UI" w:hAnsi="Segoe UI" w:cs="Segoe UI"/>
-        </w:rPr>
-      </w:pPr>
-    </w:p>
-    <w:p>
-      <w:pPr>
-        <w:rPr>
-          <w:rFonts w:ascii="Segoe UI" w:hAnsi="Segoe UI" w:cs="Segoe UI"/>
-        </w:rPr>
-      </w:pPr>
-    </w:p>
-    <w:p>
-      <w:pPr>
-        <w:rPr>
-          <w:rFonts w:ascii="Segoe UI" w:hAnsi="Segoe UI" w:cs="Segoe UI"/>
-        </w:rPr>
-      </w:pPr>
-    </w:p>
-    <w:p>
-      <w:pPr>
-        <w:rPr>
-          <w:rFonts w:ascii="Segoe UI" w:hAnsi="Segoe UI" w:cs="Segoe UI"/>
-        </w:rPr>
-      </w:pPr>
-    </w:p>
-    <w:p>
-      <w:pPr>
-        <w:rPr>
-          <w:rFonts w:ascii="Segoe UI" w:hAnsi="Segoe UI" w:cs="Segoe UI"/>
-        </w:rPr>
-      </w:pPr>
-    </w:p>
-    <w:p>
-      <w:pPr>
-        <w:rPr>
-          <w:rFonts w:ascii="Segoe UI" w:hAnsi="Segoe UI" w:cs="Segoe UI"/>
-        </w:rPr>
-      </w:pPr>
-    </w:p>
-    <w:p>
-      <w:pPr>
-        <w:rPr>
-          <w:rFonts w:ascii="Segoe UI" w:hAnsi="Segoe UI" w:cs="Segoe UI"/>
-        </w:rPr>
-      </w:pPr>
     </w:p>
     <w:p>
       <w:pPr>
@@ -382,7 +321,7 @@
                     <pic:cNvPicPr/>
                   </pic:nvPicPr>
                   <pic:blipFill rotWithShape="1">
-                    <a:blip r:embed="rId7">
+                    <a:blip r:embed="rId8">
                       <a:extLst>
                         <a:ext uri="{28A0092B-C50C-407E-A947-70E740481C1C}">
                           <a14:useLocalDpi xmlns:a14="http://schemas.microsoft.com/office/drawing/2010/main" val="0"/>
@@ -508,7 +447,7 @@
                     <pic:cNvPicPr/>
                   </pic:nvPicPr>
                   <pic:blipFill>
-                    <a:blip r:embed="rId8" cstate="print">
+                    <a:blip r:embed="rId9" cstate="print">
                       <a:extLst>
                         <a:ext uri="{28A0092B-C50C-407E-A947-70E740481C1C}">
                           <a14:useLocalDpi xmlns:a14="http://schemas.microsoft.com/office/drawing/2010/main" val="0"/>
@@ -651,7 +590,7 @@
                     <pic:cNvPicPr/>
                   </pic:nvPicPr>
                   <pic:blipFill>
-                    <a:blip r:embed="rId9">
+                    <a:blip r:embed="rId10">
                       <a:extLst>
                         <a:ext uri="{28A0092B-C50C-407E-A947-70E740481C1C}">
                           <a14:useLocalDpi xmlns:a14="http://schemas.microsoft.com/office/drawing/2010/main" val="0"/>
@@ -858,7 +797,7 @@
                     <pic:cNvPicPr/>
                   </pic:nvPicPr>
                   <pic:blipFill>
-                    <a:blip r:embed="rId10" cstate="print">
+                    <a:blip r:embed="rId11" cstate="print">
                       <a:extLst>
                         <a:ext uri="{28A0092B-C50C-407E-A947-70E740481C1C}">
                           <a14:useLocalDpi xmlns:a14="http://schemas.microsoft.com/office/drawing/2010/main" val="0"/>
@@ -999,7 +938,7 @@
                     <pic:cNvPicPr/>
                   </pic:nvPicPr>
                   <pic:blipFill rotWithShape="1">
-                    <a:blip r:embed="rId11"/>
+                    <a:blip r:embed="rId12"/>
                     <a:srcRect t="50000" b="6319"/>
                     <a:stretch/>
                   </pic:blipFill>
@@ -1139,7 +1078,7 @@
                     <pic:cNvPicPr/>
                   </pic:nvPicPr>
                   <pic:blipFill>
-                    <a:blip r:embed="rId12" cstate="print">
+                    <a:blip r:embed="rId13" cstate="print">
                       <a:extLst>
                         <a:ext uri="{28A0092B-C50C-407E-A947-70E740481C1C}">
                           <a14:useLocalDpi xmlns:a14="http://schemas.microsoft.com/office/drawing/2010/main" val="0"/>
@@ -1191,7 +1130,7 @@
                     <pic:cNvPicPr/>
                   </pic:nvPicPr>
                   <pic:blipFill>
-                    <a:blip r:embed="rId13"/>
+                    <a:blip r:embed="rId14"/>
                     <a:stretch>
                       <a:fillRect/>
                     </a:stretch>
@@ -1260,7 +1199,7 @@
                     <pic:cNvPicPr/>
                   </pic:nvPicPr>
                   <pic:blipFill rotWithShape="1">
-                    <a:blip r:embed="rId14">
+                    <a:blip r:embed="rId15">
                       <a:extLst>
                         <a:ext uri="{28A0092B-C50C-407E-A947-70E740481C1C}">
                           <a14:useLocalDpi xmlns:a14="http://schemas.microsoft.com/office/drawing/2010/main" val="0"/>
@@ -1378,7 +1317,6 @@
           <w:rFonts w:ascii="Segoe UI" w:hAnsi="Segoe UI" w:cs="Segoe UI"/>
           <w:noProof/>
         </w:rPr>
-        <w:lastRenderedPageBreak/>
         <w:drawing>
           <wp:anchor distT="0" distB="0" distL="114300" distR="114300" simplePos="0" relativeHeight="251666432" behindDoc="0" locked="0" layoutInCell="1" allowOverlap="1" wp14:anchorId="57FAA2D9" wp14:editId="45463586">
             <wp:simplePos x="0" y="0"/>
@@ -1403,7 +1341,7 @@
                     <pic:cNvPicPr/>
                   </pic:nvPicPr>
                   <pic:blipFill>
-                    <a:blip r:embed="rId15">
+                    <a:blip r:embed="rId16">
                       <a:extLst>
                         <a:ext uri="{28A0092B-C50C-407E-A947-70E740481C1C}">
                           <a14:useLocalDpi xmlns:a14="http://schemas.microsoft.com/office/drawing/2010/main" val="0"/>
@@ -1439,7 +1377,14 @@
         <w:rPr>
           <w:rFonts w:ascii="Segoe UI" w:hAnsi="Segoe UI" w:cs="Segoe UI"/>
         </w:rPr>
-        <w:t>If the user has his own paper then kindly press “w/Paper” to disable the Dispenser of paper, if you have already inserted the same amount displayed in the total amount then print button will be enabled and you may proceed in printing your document. A pop up will be displayed saying that your document has been put into the que of the printer.</w:t>
+        <w:t xml:space="preserve">If the user has his own paper then kindly press “w/Paper” to disable the Dispenser of paper, if you have already inserted the same amount displayed in the total amount then print button will be </w:t>
+      </w:r>
+      <w:r>
+        <w:rPr>
+          <w:rFonts w:ascii="Segoe UI" w:hAnsi="Segoe UI" w:cs="Segoe UI"/>
+        </w:rPr>
+        <w:lastRenderedPageBreak/>
+        <w:t>enabled and you may proceed in printing your document. A pop up will be displayed saying that your document has been put into the que of the printer.</w:t>
       </w:r>
     </w:p>
     <w:p>
@@ -1541,29 +1486,21 @@
     </w:p>
     <w:p>
       <w:pPr>
-        <w:rPr>
-          <w:rFonts w:ascii="Segoe UI" w:hAnsi="Segoe UI" w:cs="Segoe UI"/>
-          <w:b/>
-        </w:rPr>
-      </w:pPr>
-      <w:r>
-        <w:rPr>
-          <w:rFonts w:ascii="Segoe UI" w:hAnsi="Segoe UI" w:cs="Segoe UI"/>
+        <w:ind w:firstLine="720"/>
+        <w:rPr>
+          <w:rFonts w:ascii="Segoe UI" w:hAnsi="Segoe UI" w:cs="Segoe UI"/>
+          <w:b/>
+        </w:rPr>
+      </w:pPr>
+      <w:r>
+        <w:rPr>
           <w:noProof/>
         </w:rPr>
         <w:drawing>
-          <wp:anchor distT="0" distB="0" distL="114300" distR="114300" simplePos="0" relativeHeight="251668480" behindDoc="0" locked="0" layoutInCell="1" allowOverlap="1" wp14:anchorId="2CCC880E" wp14:editId="3D8C4FE9">
-            <wp:simplePos x="0" y="0"/>
-            <wp:positionH relativeFrom="margin">
-              <wp:posOffset>704215</wp:posOffset>
-            </wp:positionH>
-            <wp:positionV relativeFrom="paragraph">
-              <wp:posOffset>11430</wp:posOffset>
-            </wp:positionV>
-            <wp:extent cx="2695575" cy="742950"/>
-            <wp:effectExtent l="0" t="0" r="9525" b="0"/>
-            <wp:wrapNone/>
-            <wp:docPr id="12" name="Picture 12"/>
+          <wp:inline distT="0" distB="0" distL="0" distR="0" wp14:anchorId="094F949C" wp14:editId="4D04D7D9">
+            <wp:extent cx="3669944" cy="847725"/>
+            <wp:effectExtent l="0" t="0" r="6985" b="0"/>
+            <wp:docPr id="14" name="Picture 14"/>
             <wp:cNvGraphicFramePr>
               <a:graphicFrameLocks xmlns:a="http://schemas.openxmlformats.org/drawingml/2006/main" noChangeAspect="1"/>
             </wp:cNvGraphicFramePr>
@@ -1575,20 +1512,14 @@
                     <pic:cNvPicPr/>
                   </pic:nvPicPr>
                   <pic:blipFill rotWithShape="1">
-                    <a:blip r:embed="rId7">
-                      <a:extLst>
-                        <a:ext uri="{28A0092B-C50C-407E-A947-70E740481C1C}">
-                          <a14:useLocalDpi xmlns:a14="http://schemas.microsoft.com/office/drawing/2010/main" val="0"/>
-                        </a:ext>
-                      </a:extLst>
-                    </a:blip>
-                    <a:srcRect l="2995" t="50229" r="2818" b="14133"/>
+                    <a:blip r:embed="rId7"/>
+                    <a:srcRect t="57002"/>
                     <a:stretch/>
                   </pic:blipFill>
                   <pic:spPr bwMode="auto">
                     <a:xfrm>
                       <a:off x="0" y="0"/>
-                      <a:ext cx="2695575" cy="742950"/>
+                      <a:ext cx="3738828" cy="863637"/>
                     </a:xfrm>
                     <a:prstGeom prst="rect">
                       <a:avLst/>
@@ -1605,24 +1536,12 @@
                 </pic:pic>
               </a:graphicData>
             </a:graphic>
-            <wp14:sizeRelH relativeFrom="page">
-              <wp14:pctWidth>0</wp14:pctWidth>
-            </wp14:sizeRelH>
-            <wp14:sizeRelV relativeFrom="page">
-              <wp14:pctHeight>0</wp14:pctHeight>
-            </wp14:sizeRelV>
-          </wp:anchor>
+          </wp:inline>
         </w:drawing>
       </w:r>
-    </w:p>
-    <w:p>
-      <w:pPr>
-        <w:tabs>
-          <w:tab w:val="left" w:pos="1890"/>
-        </w:tabs>
-      </w:pPr>
-    </w:p>
-    <w:p/>
+      <w:bookmarkStart w:id="0" w:name="_GoBack"/>
+      <w:bookmarkEnd w:id="0"/>
+    </w:p>
     <w:p>
       <w:pPr>
         <w:pStyle w:val="ListParagraph"/>
@@ -1674,7 +1593,7 @@
                     <pic:cNvPicPr/>
                   </pic:nvPicPr>
                   <pic:blipFill>
-                    <a:blip r:embed="rId16" cstate="print">
+                    <a:blip r:embed="rId17" cstate="print">
                       <a:extLst>
                         <a:ext uri="{28A0092B-C50C-407E-A947-70E740481C1C}">
                           <a14:useLocalDpi xmlns:a14="http://schemas.microsoft.com/office/drawing/2010/main" val="0"/>
@@ -1769,7 +1688,7 @@
                     <pic:cNvPicPr/>
                   </pic:nvPicPr>
                   <pic:blipFill>
-                    <a:blip r:embed="rId17" cstate="print">
+                    <a:blip r:embed="rId18" cstate="print">
                       <a:extLst>
                         <a:ext uri="{28A0092B-C50C-407E-A947-70E740481C1C}">
                           <a14:useLocalDpi xmlns:a14="http://schemas.microsoft.com/office/drawing/2010/main" val="0"/>
@@ -1903,7 +1822,6 @@
         <w:rPr>
           <w:rFonts w:ascii="Segoe UI" w:hAnsi="Segoe UI" w:cs="Segoe UI"/>
         </w:rPr>
-        <w:lastRenderedPageBreak/>
         <w:t>After you have selected your document it will be displayed on the right pane corner of the screen.</w:t>
       </w:r>
     </w:p>
@@ -1943,7 +1861,7 @@
                     <pic:cNvPicPr/>
                   </pic:nvPicPr>
                   <pic:blipFill>
-                    <a:blip r:embed="rId18" cstate="print">
+                    <a:blip r:embed="rId19" cstate="print">
                       <a:extLst>
                         <a:ext uri="{28A0092B-C50C-407E-A947-70E740481C1C}">
                           <a14:useLocalDpi xmlns:a14="http://schemas.microsoft.com/office/drawing/2010/main" val="0"/>
@@ -2047,7 +1965,7 @@
                     <pic:cNvPicPr/>
                   </pic:nvPicPr>
                   <pic:blipFill rotWithShape="1">
-                    <a:blip r:embed="rId11"/>
+                    <a:blip r:embed="rId12"/>
                     <a:srcRect t="50000" b="6319"/>
                     <a:stretch/>
                   </pic:blipFill>
@@ -2187,7 +2105,7 @@
                     <pic:cNvPicPr/>
                   </pic:nvPicPr>
                   <pic:blipFill>
-                    <a:blip r:embed="rId12" cstate="print">
+                    <a:blip r:embed="rId13" cstate="print">
                       <a:extLst>
                         <a:ext uri="{28A0092B-C50C-407E-A947-70E740481C1C}">
                           <a14:useLocalDpi xmlns:a14="http://schemas.microsoft.com/office/drawing/2010/main" val="0"/>
@@ -2239,7 +2157,7 @@
                     <pic:cNvPicPr/>
                   </pic:nvPicPr>
                   <pic:blipFill>
-                    <a:blip r:embed="rId13"/>
+                    <a:blip r:embed="rId14"/>
                     <a:stretch>
                       <a:fillRect/>
                     </a:stretch>
@@ -2308,7 +2226,7 @@
                     <pic:cNvPicPr/>
                   </pic:nvPicPr>
                   <pic:blipFill rotWithShape="1">
-                    <a:blip r:embed="rId14">
+                    <a:blip r:embed="rId15">
                       <a:extLst>
                         <a:ext uri="{28A0092B-C50C-407E-A947-70E740481C1C}">
                           <a14:useLocalDpi xmlns:a14="http://schemas.microsoft.com/office/drawing/2010/main" val="0"/>
@@ -2426,6 +2344,7 @@
           <w:rFonts w:ascii="Segoe UI" w:hAnsi="Segoe UI" w:cs="Segoe UI"/>
           <w:noProof/>
         </w:rPr>
+        <w:lastRenderedPageBreak/>
         <w:drawing>
           <wp:anchor distT="0" distB="0" distL="114300" distR="114300" simplePos="0" relativeHeight="251676672" behindDoc="0" locked="0" layoutInCell="1" allowOverlap="1" wp14:anchorId="1AB25971" wp14:editId="471E0A09">
             <wp:simplePos x="0" y="0"/>
@@ -2450,7 +2369,7 @@
                     <pic:cNvPicPr/>
                   </pic:nvPicPr>
                   <pic:blipFill>
-                    <a:blip r:embed="rId15">
+                    <a:blip r:embed="rId16">
                       <a:extLst>
                         <a:ext uri="{28A0092B-C50C-407E-A947-70E740481C1C}">
                           <a14:useLocalDpi xmlns:a14="http://schemas.microsoft.com/office/drawing/2010/main" val="0"/>
@@ -2482,8 +2401,6 @@
           </wp:anchor>
         </w:drawing>
       </w:r>
-      <w:bookmarkStart w:id="0" w:name="_GoBack"/>
-      <w:bookmarkEnd w:id="0"/>
       <w:r>
         <w:rPr>
           <w:rFonts w:ascii="Segoe UI" w:hAnsi="Segoe UI" w:cs="Segoe UI"/>
@@ -2542,7 +2459,7 @@
 </file>
 
 <file path=word/endnotes.xml><?xml version="1.0" encoding="utf-8"?>
-<w:endnotes xmlns:wpc="http://schemas.microsoft.com/office/word/2010/wordprocessingCanvas" xmlns:cx="http://schemas.microsoft.com/office/drawing/2014/chartex" xmlns:cx1="http://schemas.microsoft.com/office/drawing/2015/9/8/chartex" xmlns:cx2="http://schemas.microsoft.com/office/drawing/2015/10/21/chartex" xmlns:cx3="http://schemas.microsoft.com/office/drawing/2016/5/9/chartex" xmlns:cx4="http://schemas.microsoft.com/office/drawing/2016/5/10/chartex" xmlns:cx5="http://schemas.microsoft.com/office/drawing/2016/5/11/chartex" xmlns:cx6="http://schemas.microsoft.com/office/drawing/2016/5/12/chartex" xmlns:cx7="http://schemas.microsoft.com/office/drawing/2016/5/13/chartex" xmlns:cx8="http://schemas.microsoft.com/office/drawing/2016/5/14/chartex" xmlns:mc="http://schemas.openxmlformats.org/markup-compatibility/2006" xmlns:aink="http://schemas.microsoft.com/office/drawing/2016/ink" xmlns:am3d="http://schemas.microsoft.com/office/drawing/2017/model3d" xmlns:o="urn:schemas-microsoft-com:office:office" xmlns:r="http://schemas.openxmlformats.org/officeDocument/2006/relationships" xmlns:m="http://schemas.openxmlformats.org/officeDocument/2006/math" xmlns:v="urn:schemas-microsoft-com:vml" xmlns:wp14="http://schemas.microsoft.com/office/word/2010/wordprocessingDrawing" xmlns:wp="http://schemas.openxmlformats.org/drawingml/2006/wordprocessingDrawing" xmlns:w10="urn:schemas-microsoft-com:office:word" xmlns:w="http://schemas.openxmlformats.org/wordprocessingml/2006/main" xmlns:w14="http://schemas.microsoft.com/office/word/2010/wordml" xmlns:w15="http://schemas.microsoft.com/office/word/2012/wordml" xmlns:w16cid="http://schemas.microsoft.com/office/word/2016/wordml/cid" xmlns:w16se="http://schemas.microsoft.com/office/word/2015/wordml/symex" xmlns:wpg="http://schemas.microsoft.com/office/word/2010/wordprocessingGroup" xmlns:wpi="http://schemas.microsoft.com/office/word/2010/wordprocessingInk" xmlns:wne="http://schemas.microsoft.com/office/word/2006/wordml" xmlns:wps="http://schemas.microsoft.com/office/word/2010/wordprocessingShape" mc:Ignorable="w14 w15 w16se w16cid wp14">
+<w:endnotes xmlns:wpc="http://schemas.microsoft.com/office/word/2010/wordprocessingCanvas" xmlns:mc="http://schemas.openxmlformats.org/markup-compatibility/2006" xmlns:o="urn:schemas-microsoft-com:office:office" xmlns:r="http://schemas.openxmlformats.org/officeDocument/2006/relationships" xmlns:m="http://schemas.openxmlformats.org/officeDocument/2006/math" xmlns:v="urn:schemas-microsoft-com:vml" xmlns:wp14="http://schemas.microsoft.com/office/word/2010/wordprocessingDrawing" xmlns:wp="http://schemas.openxmlformats.org/drawingml/2006/wordprocessingDrawing" xmlns:w10="urn:schemas-microsoft-com:office:word" xmlns:w="http://schemas.openxmlformats.org/wordprocessingml/2006/main" xmlns:w14="http://schemas.microsoft.com/office/word/2010/wordml" xmlns:w15="http://schemas.microsoft.com/office/word/2012/wordml" xmlns:wpg="http://schemas.microsoft.com/office/word/2010/wordprocessingGroup" xmlns:wpi="http://schemas.microsoft.com/office/word/2010/wordprocessingInk" xmlns:wne="http://schemas.microsoft.com/office/word/2006/wordml" xmlns:wps="http://schemas.microsoft.com/office/word/2010/wordprocessingShape" mc:Ignorable="w14 w15 wp14">
   <w:endnote w:type="separator" w:id="-1">
     <w:p>
       <w:pPr>
@@ -2567,7 +2484,7 @@
 </file>
 
 <file path=word/footnotes.xml><?xml version="1.0" encoding="utf-8"?>
-<w:footnotes xmlns:wpc="http://schemas.microsoft.com/office/word/2010/wordprocessingCanvas" xmlns:cx="http://schemas.microsoft.com/office/drawing/2014/chartex" xmlns:cx1="http://schemas.microsoft.com/office/drawing/2015/9/8/chartex" xmlns:cx2="http://schemas.microsoft.com/office/drawing/2015/10/21/chartex" xmlns:cx3="http://schemas.microsoft.com/office/drawing/2016/5/9/chartex" xmlns:cx4="http://schemas.microsoft.com/office/drawing/2016/5/10/chartex" xmlns:cx5="http://schemas.microsoft.com/office/drawing/2016/5/11/chartex" xmlns:cx6="http://schemas.microsoft.com/office/drawing/2016/5/12/chartex" xmlns:cx7="http://schemas.microsoft.com/office/drawing/2016/5/13/chartex" xmlns:cx8="http://schemas.microsoft.com/office/drawing/2016/5/14/chartex" xmlns:mc="http://schemas.openxmlformats.org/markup-compatibility/2006" xmlns:aink="http://schemas.microsoft.com/office/drawing/2016/ink" xmlns:am3d="http://schemas.microsoft.com/office/drawing/2017/model3d" xmlns:o="urn:schemas-microsoft-com:office:office" xmlns:r="http://schemas.openxmlformats.org/officeDocument/2006/relationships" xmlns:m="http://schemas.openxmlformats.org/officeDocument/2006/math" xmlns:v="urn:schemas-microsoft-com:vml" xmlns:wp14="http://schemas.microsoft.com/office/word/2010/wordprocessingDrawing" xmlns:wp="http://schemas.openxmlformats.org/drawingml/2006/wordprocessingDrawing" xmlns:w10="urn:schemas-microsoft-com:office:word" xmlns:w="http://schemas.openxmlformats.org/wordprocessingml/2006/main" xmlns:w14="http://schemas.microsoft.com/office/word/2010/wordml" xmlns:w15="http://schemas.microsoft.com/office/word/2012/wordml" xmlns:w16cid="http://schemas.microsoft.com/office/word/2016/wordml/cid" xmlns:w16se="http://schemas.microsoft.com/office/word/2015/wordml/symex" xmlns:wpg="http://schemas.microsoft.com/office/word/2010/wordprocessingGroup" xmlns:wpi="http://schemas.microsoft.com/office/word/2010/wordprocessingInk" xmlns:wne="http://schemas.microsoft.com/office/word/2006/wordml" xmlns:wps="http://schemas.microsoft.com/office/word/2010/wordprocessingShape" mc:Ignorable="w14 w15 w16se w16cid wp14">
+<w:footnotes xmlns:wpc="http://schemas.microsoft.com/office/word/2010/wordprocessingCanvas" xmlns:mc="http://schemas.openxmlformats.org/markup-compatibility/2006" xmlns:o="urn:schemas-microsoft-com:office:office" xmlns:r="http://schemas.openxmlformats.org/officeDocument/2006/relationships" xmlns:m="http://schemas.openxmlformats.org/officeDocument/2006/math" xmlns:v="urn:schemas-microsoft-com:vml" xmlns:wp14="http://schemas.microsoft.com/office/word/2010/wordprocessingDrawing" xmlns:wp="http://schemas.openxmlformats.org/drawingml/2006/wordprocessingDrawing" xmlns:w10="urn:schemas-microsoft-com:office:word" xmlns:w="http://schemas.openxmlformats.org/wordprocessingml/2006/main" xmlns:w14="http://schemas.microsoft.com/office/word/2010/wordml" xmlns:w15="http://schemas.microsoft.com/office/word/2012/wordml" xmlns:wpg="http://schemas.microsoft.com/office/word/2010/wordprocessingGroup" xmlns:wpi="http://schemas.microsoft.com/office/word/2010/wordprocessingInk" xmlns:wne="http://schemas.microsoft.com/office/word/2006/wordml" xmlns:wps="http://schemas.microsoft.com/office/word/2010/wordprocessingShape" mc:Ignorable="w14 w15 wp14">
   <w:footnote w:type="separator" w:id="-1">
     <w:p>
       <w:pPr>
@@ -2592,8 +2509,8 @@
 </file>
 
 <file path=word/numbering.xml><?xml version="1.0" encoding="utf-8"?>
-<w:numbering xmlns:wpc="http://schemas.microsoft.com/office/word/2010/wordprocessingCanvas" xmlns:cx="http://schemas.microsoft.com/office/drawing/2014/chartex" xmlns:cx1="http://schemas.microsoft.com/office/drawing/2015/9/8/chartex" xmlns:cx2="http://schemas.microsoft.com/office/drawing/2015/10/21/chartex" xmlns:cx3="http://schemas.microsoft.com/office/drawing/2016/5/9/chartex" xmlns:cx4="http://schemas.microsoft.com/office/drawing/2016/5/10/chartex" xmlns:cx5="http://schemas.microsoft.com/office/drawing/2016/5/11/chartex" xmlns:cx6="http://schemas.microsoft.com/office/drawing/2016/5/12/chartex" xmlns:cx7="http://schemas.microsoft.com/office/drawing/2016/5/13/chartex" xmlns:cx8="http://schemas.microsoft.com/office/drawing/2016/5/14/chartex" xmlns:mc="http://schemas.openxmlformats.org/markup-compatibility/2006" xmlns:aink="http://schemas.microsoft.com/office/drawing/2016/ink" xmlns:am3d="http://schemas.microsoft.com/office/drawing/2017/model3d" xmlns:o="urn:schemas-microsoft-com:office:office" xmlns:r="http://schemas.openxmlformats.org/officeDocument/2006/relationships" xmlns:m="http://schemas.openxmlformats.org/officeDocument/2006/math" xmlns:v="urn:schemas-microsoft-com:vml" xmlns:wp14="http://schemas.microsoft.com/office/word/2010/wordprocessingDrawing" xmlns:wp="http://schemas.openxmlformats.org/drawingml/2006/wordprocessingDrawing" xmlns:w10="urn:schemas-microsoft-com:office:word" xmlns:w="http://schemas.openxmlformats.org/wordprocessingml/2006/main" xmlns:w14="http://schemas.microsoft.com/office/word/2010/wordml" xmlns:w15="http://schemas.microsoft.com/office/word/2012/wordml" xmlns:w16cid="http://schemas.microsoft.com/office/word/2016/wordml/cid" xmlns:w16se="http://schemas.microsoft.com/office/word/2015/wordml/symex" xmlns:wpg="http://schemas.microsoft.com/office/word/2010/wordprocessingGroup" xmlns:wpi="http://schemas.microsoft.com/office/word/2010/wordprocessingInk" xmlns:wne="http://schemas.microsoft.com/office/word/2006/wordml" xmlns:wps="http://schemas.microsoft.com/office/word/2010/wordprocessingShape" mc:Ignorable="w14 w15 w16se w16cid wp14">
-  <w:abstractNum w:abstractNumId="0" w15:restartNumberingAfterBreak="0">
+<w:numbering xmlns:wpc="http://schemas.microsoft.com/office/word/2010/wordprocessingCanvas" xmlns:mc="http://schemas.openxmlformats.org/markup-compatibility/2006" xmlns:o="urn:schemas-microsoft-com:office:office" xmlns:r="http://schemas.openxmlformats.org/officeDocument/2006/relationships" xmlns:m="http://schemas.openxmlformats.org/officeDocument/2006/math" xmlns:v="urn:schemas-microsoft-com:vml" xmlns:wp14="http://schemas.microsoft.com/office/word/2010/wordprocessingDrawing" xmlns:wp="http://schemas.openxmlformats.org/drawingml/2006/wordprocessingDrawing" xmlns:w10="urn:schemas-microsoft-com:office:word" xmlns:w="http://schemas.openxmlformats.org/wordprocessingml/2006/main" xmlns:w14="http://schemas.microsoft.com/office/word/2010/wordml" xmlns:w15="http://schemas.microsoft.com/office/word/2012/wordml" xmlns:wpg="http://schemas.microsoft.com/office/word/2010/wordprocessingGroup" xmlns:wpi="http://schemas.microsoft.com/office/word/2010/wordprocessingInk" xmlns:wne="http://schemas.microsoft.com/office/word/2006/wordml" xmlns:wps="http://schemas.microsoft.com/office/word/2010/wordprocessingShape" mc:Ignorable="w14 w15 wp14">
+  <w:abstractNum w:abstractNumId="0">
     <w:nsid w:val="06935513"/>
     <w:multiLevelType w:val="hybridMultilevel"/>
     <w:tmpl w:val="25301F10"/>
@@ -2683,7 +2600,7 @@
       </w:pPr>
     </w:lvl>
   </w:abstractNum>
-  <w:abstractNum w:abstractNumId="1" w15:restartNumberingAfterBreak="0">
+  <w:abstractNum w:abstractNumId="1">
     <w:nsid w:val="2B5808F0"/>
     <w:multiLevelType w:val="hybridMultilevel"/>
     <w:tmpl w:val="C262CD42"/>
@@ -2772,7 +2689,7 @@
       </w:pPr>
     </w:lvl>
   </w:abstractNum>
-  <w:abstractNum w:abstractNumId="2" w15:restartNumberingAfterBreak="0">
+  <w:abstractNum w:abstractNumId="2">
     <w:nsid w:val="420C142E"/>
     <w:multiLevelType w:val="hybridMultilevel"/>
     <w:tmpl w:val="58A2C4FE"/>
@@ -2861,7 +2778,7 @@
       </w:pPr>
     </w:lvl>
   </w:abstractNum>
-  <w:abstractNum w:abstractNumId="3" w15:restartNumberingAfterBreak="0">
+  <w:abstractNum w:abstractNumId="3">
     <w:nsid w:val="6BE871CC"/>
     <w:multiLevelType w:val="hybridMultilevel"/>
     <w:tmpl w:val="25301F10"/>
@@ -2967,7 +2884,7 @@
 </file>
 
 <file path=word/styles.xml><?xml version="1.0" encoding="utf-8"?>
-<w:styles xmlns:mc="http://schemas.openxmlformats.org/markup-compatibility/2006" xmlns:r="http://schemas.openxmlformats.org/officeDocument/2006/relationships" xmlns:w="http://schemas.openxmlformats.org/wordprocessingml/2006/main" xmlns:w14="http://schemas.microsoft.com/office/word/2010/wordml" xmlns:w15="http://schemas.microsoft.com/office/word/2012/wordml" xmlns:w16cid="http://schemas.microsoft.com/office/word/2016/wordml/cid" xmlns:w16se="http://schemas.microsoft.com/office/word/2015/wordml/symex" mc:Ignorable="w14 w15 w16se w16cid">
+<w:styles xmlns:mc="http://schemas.openxmlformats.org/markup-compatibility/2006" xmlns:r="http://schemas.openxmlformats.org/officeDocument/2006/relationships" xmlns:w="http://schemas.openxmlformats.org/wordprocessingml/2006/main" xmlns:w14="http://schemas.microsoft.com/office/word/2010/wordml" xmlns:w15="http://schemas.microsoft.com/office/word/2012/wordml" mc:Ignorable="w14 w15">
   <w:docDefaults>
     <w:rPrDefault>
       <w:rPr>
@@ -2983,7 +2900,7 @@
       </w:pPr>
     </w:pPrDefault>
   </w:docDefaults>
-  <w:latentStyles w:defLockedState="0" w:defUIPriority="99" w:defSemiHidden="0" w:defUnhideWhenUsed="0" w:defQFormat="0" w:count="375">
+  <w:latentStyles w:defLockedState="0" w:defUIPriority="99" w:defSemiHidden="0" w:defUnhideWhenUsed="0" w:defQFormat="0" w:count="371">
     <w:lsdException w:name="Normal" w:uiPriority="0" w:qFormat="1"/>
     <w:lsdException w:name="heading 1" w:uiPriority="9" w:qFormat="1"/>
     <w:lsdException w:name="heading 2" w:semiHidden="1" w:uiPriority="9" w:unhideWhenUsed="1" w:qFormat="1"/>
@@ -3089,6 +3006,7 @@
     <w:lsdException w:name="HTML Sample" w:semiHidden="1" w:unhideWhenUsed="1"/>
     <w:lsdException w:name="HTML Typewriter" w:semiHidden="1" w:unhideWhenUsed="1"/>
     <w:lsdException w:name="HTML Variable" w:semiHidden="1" w:unhideWhenUsed="1"/>
+    <w:lsdException w:name="Normal Table" w:semiHidden="1" w:unhideWhenUsed="1"/>
     <w:lsdException w:name="annotation subject" w:semiHidden="1" w:unhideWhenUsed="1"/>
     <w:lsdException w:name="No List" w:semiHidden="1" w:unhideWhenUsed="1"/>
     <w:lsdException w:name="Outline List 1" w:semiHidden="1" w:unhideWhenUsed="1"/>
@@ -3132,8 +3050,10 @@
     <w:lsdException w:name="Table Elegant" w:semiHidden="1" w:unhideWhenUsed="1"/>
     <w:lsdException w:name="Table Professional" w:semiHidden="1" w:unhideWhenUsed="1"/>
     <w:lsdException w:name="Table Subtle 1" w:semiHidden="1" w:unhideWhenUsed="1"/>
+    <w:lsdException w:name="Table Subtle 2" w:semiHidden="1" w:unhideWhenUsed="1"/>
     <w:lsdException w:name="Table Web 1" w:semiHidden="1" w:unhideWhenUsed="1"/>
     <w:lsdException w:name="Table Web 2" w:semiHidden="1" w:unhideWhenUsed="1"/>
+    <w:lsdException w:name="Table Web 3" w:semiHidden="1" w:unhideWhenUsed="1"/>
     <w:lsdException w:name="Balloon Text" w:semiHidden="1" w:unhideWhenUsed="1"/>
     <w:lsdException w:name="Table Grid" w:uiPriority="39"/>
     <w:lsdException w:name="Table Theme" w:semiHidden="1" w:unhideWhenUsed="1"/>
@@ -3352,10 +3272,6 @@
     <w:lsdException w:name="List Table 5 Dark Accent 6" w:uiPriority="50"/>
     <w:lsdException w:name="List Table 6 Colorful Accent 6" w:uiPriority="51"/>
     <w:lsdException w:name="List Table 7 Colorful Accent 6" w:uiPriority="52"/>
-    <w:lsdException w:name="Mention" w:semiHidden="1" w:unhideWhenUsed="1"/>
-    <w:lsdException w:name="Smart Hyperlink" w:semiHidden="1" w:unhideWhenUsed="1"/>
-    <w:lsdException w:name="Hashtag" w:semiHidden="1" w:unhideWhenUsed="1"/>
-    <w:lsdException w:name="Unresolved Mention" w:semiHidden="1" w:unhideWhenUsed="1"/>
   </w:latentStyles>
   <w:style w:type="paragraph" w:default="1" w:styleId="Normal">
     <w:name w:val="Normal"/>

</xml_diff>